<commit_message>
doc (le rendu): modification partie gameplay
</commit_message>
<xml_diff>
--- a/doc/Rapport_Project_ShootAbby.docx
+++ b/doc/Rapport_Project_ShootAbby.docx
@@ -2673,7 +2673,21 @@
         <w:jc w:val="both"/>
       </w:pPr>
       <w:r>
-        <w:t>Un héros qui tire haut-bas et gauche-droite, diagonale. Se déplacer haut-bas et gauche-droite. (TOUCHE WASD)</w:t>
+        <w:t>Un héros qui tire haut-bas et gauche-</w:t>
+      </w:r>
+      <w:proofErr w:type="gramStart"/>
+      <w:r>
+        <w:t>droite</w:t>
+      </w:r>
+      <w:r>
+        <w:t xml:space="preserve"> .</w:t>
+      </w:r>
+      <w:r>
+        <w:t>Se</w:t>
+      </w:r>
+      <w:proofErr w:type="gramEnd"/>
+      <w:r>
+        <w:t xml:space="preserve"> déplacer haut-bas et gauche-droite. (TOUCHE WASD)</w:t>
       </w:r>
     </w:p>
     <w:p>
@@ -3373,8 +3387,8 @@
           <w:iCs/>
         </w:rPr>
       </w:pPr>
-      <w:bookmarkStart w:id="7" w:name="_Toc71691012"/>
-      <w:bookmarkStart w:id="8" w:name="_Toc175753767"/>
+      <w:bookmarkStart w:id="7" w:name="_Toc175753767"/>
+      <w:bookmarkStart w:id="8" w:name="_Toc71691012"/>
       <w:r>
         <w:rPr>
           <w:i w:val="0"/>
@@ -3383,7 +3397,7 @@
         <w:lastRenderedPageBreak/>
         <w:t>Analyse fonctionnelle</w:t>
       </w:r>
-      <w:bookmarkEnd w:id="8"/>
+      <w:bookmarkEnd w:id="7"/>
     </w:p>
     <w:p/>
     <w:p>
@@ -3517,7 +3531,7 @@
         </w:rPr>
         <w:t>Stratégie de test</w:t>
       </w:r>
-      <w:bookmarkEnd w:id="7"/>
+      <w:bookmarkEnd w:id="8"/>
       <w:bookmarkEnd w:id="9"/>
     </w:p>
     <w:p/>
@@ -3946,9 +3960,9 @@
           <w:color w:val="FF0000"/>
         </w:rPr>
       </w:pPr>
-      <w:bookmarkStart w:id="12" w:name="_Toc25553317"/>
-      <w:bookmarkStart w:id="13" w:name="_Toc71691022"/>
-      <w:bookmarkStart w:id="14" w:name="_Toc175753770"/>
+      <w:bookmarkStart w:id="12" w:name="_Toc175753770"/>
+      <w:bookmarkStart w:id="13" w:name="_Toc25553317"/>
+      <w:bookmarkStart w:id="14" w:name="_Toc71691022"/>
       <w:r>
         <w:rPr>
           <w:color w:val="FF0000"/>
@@ -3961,7 +3975,7 @@
         </w:rPr>
         <w:t>s</w:t>
       </w:r>
-      <w:bookmarkEnd w:id="14"/>
+      <w:bookmarkEnd w:id="12"/>
     </w:p>
     <w:p/>
     <w:p>
@@ -4603,11 +4617,11 @@
           <w:iCs/>
         </w:rPr>
       </w:pPr>
-      <w:bookmarkStart w:id="19" w:name="_Toc25553321"/>
-      <w:bookmarkStart w:id="20" w:name="_Toc71691025"/>
-      <w:bookmarkStart w:id="21" w:name="_Toc175753775"/>
-      <w:bookmarkEnd w:id="12"/>
+      <w:bookmarkStart w:id="19" w:name="_Toc175753775"/>
+      <w:bookmarkStart w:id="20" w:name="_Toc25553321"/>
+      <w:bookmarkStart w:id="21" w:name="_Toc71691025"/>
       <w:bookmarkEnd w:id="13"/>
+      <w:bookmarkEnd w:id="14"/>
       <w:r>
         <w:rPr>
           <w:i w:val="0"/>
@@ -4615,7 +4629,7 @@
         </w:rPr>
         <w:t>Mise en place de l’environnement de travail</w:t>
       </w:r>
-      <w:bookmarkEnd w:id="21"/>
+      <w:bookmarkEnd w:id="19"/>
     </w:p>
     <w:p/>
     <w:p>
@@ -4787,7 +4801,7 @@
         </w:rPr>
         <w:t>Description des test</w:t>
       </w:r>
-      <w:bookmarkEnd w:id="19"/>
+      <w:bookmarkEnd w:id="20"/>
       <w:r>
         <w:rPr>
           <w:i w:val="0"/>
@@ -4795,7 +4809,7 @@
         </w:rPr>
         <w:t>s effectués</w:t>
       </w:r>
-      <w:bookmarkEnd w:id="20"/>
+      <w:bookmarkEnd w:id="21"/>
       <w:bookmarkEnd w:id="22"/>
     </w:p>
     <w:p>
@@ -8965,26 +8979,6 @@
 </file>
 
 <file path=customXml/item1.xml><?xml version="1.0" encoding="utf-8"?>
-<p:properties xmlns:p="http://schemas.microsoft.com/office/2006/metadata/properties" xmlns:xsi="http://www.w3.org/2001/XMLSchema-instance" xmlns:pc="http://schemas.microsoft.com/office/infopath/2007/PartnerControls">
-  <documentManagement>
-    <TaxCatchAll xmlns="dfa80de1-e9bb-4cf2-893d-d06220b3971a" xsi:nil="true"/>
-    <lcf76f155ced4ddcb4097134ff3c332f xmlns="98d92101-24da-4498-9971-a24673344bd8">
-      <Terms xmlns="http://schemas.microsoft.com/office/infopath/2007/PartnerControls"/>
-    </lcf76f155ced4ddcb4097134ff3c332f>
-  </documentManagement>
-</p:properties>
-</file>
-
-<file path=customXml/item2.xml><?xml version="1.0" encoding="utf-8"?>
-<?mso-contentType ?>
-<FormTemplates xmlns="http://schemas.microsoft.com/sharepoint/v3/contenttype/forms">
-  <Display>DocumentLibraryForm</Display>
-  <Edit>DocumentLibraryForm</Edit>
-  <New>DocumentLibraryForm</New>
-</FormTemplates>
-</file>
-
-<file path=customXml/item3.xml><?xml version="1.0" encoding="utf-8"?>
 <ct:contentTypeSchema xmlns:ct="http://schemas.microsoft.com/office/2006/metadata/contentType" xmlns:ma="http://schemas.microsoft.com/office/2006/metadata/properties/metaAttributes" ct:_="" ma:_="" ma:contentTypeName="Document" ma:contentTypeID="0x010100E529CC47EA4E614CBF50FAFAB9B8F32B" ma:contentTypeVersion="13" ma:contentTypeDescription="Crée un document." ma:contentTypeScope="" ma:versionID="b0c7ed87d1a958e9d45e6a628dda67b2">
   <xsd:schema xmlns:xsd="http://www.w3.org/2001/XMLSchema" xmlns:xs="http://www.w3.org/2001/XMLSchema" xmlns:p="http://schemas.microsoft.com/office/2006/metadata/properties" xmlns:ns2="98d92101-24da-4498-9971-a24673344bd8" xmlns:ns3="dfa80de1-e9bb-4cf2-893d-d06220b3971a" targetNamespace="http://schemas.microsoft.com/office/2006/metadata/properties" ma:root="true" ma:fieldsID="444cf053ca299ab1a8609ad922f5c0d6" ns2:_="" ns3:_="">
     <xsd:import namespace="98d92101-24da-4498-9971-a24673344bd8"/>
@@ -9207,26 +9201,27 @@
 </ct:contentTypeSchema>
 </file>
 
-<file path=customXml/itemProps1.xml><?xml version="1.0" encoding="utf-8"?>
-<ds:datastoreItem xmlns:ds="http://schemas.openxmlformats.org/officeDocument/2006/customXml" ds:itemID="{67CD1812-8B57-456C-9CBC-7D2297210787}">
-  <ds:schemaRefs>
-    <ds:schemaRef ds:uri="http://schemas.microsoft.com/office/2006/metadata/properties"/>
-    <ds:schemaRef ds:uri="http://schemas.microsoft.com/office/infopath/2007/PartnerControls"/>
-    <ds:schemaRef ds:uri="dfa80de1-e9bb-4cf2-893d-d06220b3971a"/>
-    <ds:schemaRef ds:uri="98d92101-24da-4498-9971-a24673344bd8"/>
-  </ds:schemaRefs>
-</ds:datastoreItem>
+<file path=customXml/item2.xml><?xml version="1.0" encoding="utf-8"?>
+<?mso-contentType ?>
+<FormTemplates xmlns="http://schemas.microsoft.com/sharepoint/v3/contenttype/forms">
+  <Display>DocumentLibraryForm</Display>
+  <Edit>DocumentLibraryForm</Edit>
+  <New>DocumentLibraryForm</New>
+</FormTemplates>
 </file>
 
-<file path=customXml/itemProps2.xml><?xml version="1.0" encoding="utf-8"?>
-<ds:datastoreItem xmlns:ds="http://schemas.openxmlformats.org/officeDocument/2006/customXml" ds:itemID="{1DADA05A-DA17-4CB0-90B5-C889667DD54A}">
-  <ds:schemaRefs>
-    <ds:schemaRef ds:uri="http://schemas.microsoft.com/sharepoint/v3/contenttype/forms"/>
-  </ds:schemaRefs>
-</ds:datastoreItem>
+<file path=customXml/item3.xml><?xml version="1.0" encoding="utf-8"?>
+<p:properties xmlns:p="http://schemas.microsoft.com/office/2006/metadata/properties" xmlns:xsi="http://www.w3.org/2001/XMLSchema-instance" xmlns:pc="http://schemas.microsoft.com/office/infopath/2007/PartnerControls">
+  <documentManagement>
+    <TaxCatchAll xmlns="dfa80de1-e9bb-4cf2-893d-d06220b3971a" xsi:nil="true"/>
+    <lcf76f155ced4ddcb4097134ff3c332f xmlns="98d92101-24da-4498-9971-a24673344bd8">
+      <Terms xmlns="http://schemas.microsoft.com/office/infopath/2007/PartnerControls"/>
+    </lcf76f155ced4ddcb4097134ff3c332f>
+  </documentManagement>
+</p:properties>
 </file>
 
-<file path=customXml/itemProps3.xml><?xml version="1.0" encoding="utf-8"?>
+<file path=customXml/itemProps1.xml><?xml version="1.0" encoding="utf-8"?>
 <ds:datastoreItem xmlns:ds="http://schemas.openxmlformats.org/officeDocument/2006/customXml" ds:itemID="{700D8043-C34E-4EC6-98BE-7219263EC485}">
   <ds:schemaRefs>
     <ds:schemaRef ds:uri="http://schemas.microsoft.com/office/2006/metadata/contentType"/>
@@ -9243,4 +9238,23 @@
     <ds:schemaRef ds:uri="http://schemas.microsoft.com/internal/obd"/>
   </ds:schemaRefs>
 </ds:datastoreItem>
+</file>
+
+<file path=customXml/itemProps2.xml><?xml version="1.0" encoding="utf-8"?>
+<ds:datastoreItem xmlns:ds="http://schemas.openxmlformats.org/officeDocument/2006/customXml" ds:itemID="{1DADA05A-DA17-4CB0-90B5-C889667DD54A}">
+  <ds:schemaRefs>
+    <ds:schemaRef ds:uri="http://schemas.microsoft.com/sharepoint/v3/contenttype/forms"/>
+  </ds:schemaRefs>
+</ds:datastoreItem>
+</file>
+
+<file path=customXml/itemProps3.xml><?xml version="1.0" encoding="utf-8"?>
+<ds:datastoreItem xmlns:ds="http://schemas.openxmlformats.org/officeDocument/2006/customXml" ds:itemID="{67CD1812-8B57-456C-9CBC-7D2297210787}">
+  <ds:schemaRefs>
+    <ds:schemaRef ds:uri="http://schemas.microsoft.com/office/2006/metadata/properties"/>
+    <ds:schemaRef ds:uri="http://schemas.microsoft.com/office/infopath/2007/PartnerControls"/>
+    <ds:schemaRef ds:uri="dfa80de1-e9bb-4cf2-893d-d06220b3971a"/>
+    <ds:schemaRef ds:uri="98d92101-24da-4498-9971-a24673344bd8"/>
+  </ds:schemaRefs>
+</ds:datastoreItem>
 </file>
</xml_diff>